<commit_message>
almost done with final edits
</commit_message>
<xml_diff>
--- a/writing/Final_Submission/20251223_Pendleton_ISME_FinalSupplemental.docx
+++ b/writing/Final_Submission/20251223_Pendleton_ISME_FinalSupplemental.docx
@@ -90,31 +90,41 @@
     </w:p>
     <w:p>
       <w:r>
-        <w:t xml:space="preserve">Corresponding Authors: Augustus Pendleton: </w:t>
-      </w:r>
-      <w:r>
-        <w:t>arp277@cornell.edu</w:t>
-      </w:r>
-      <w:r>
-        <w:t xml:space="preserve">; Marian L. Schmidt: </w:t>
-      </w:r>
-      <w:r>
-        <w:t>marschmi@cornell.edu</w:t>
-      </w:r>
-    </w:p>
-    <w:p>
-      <w:r>
-        <w:br w:type="page"/>
-      </w:r>
-    </w:p>
-    <w:p>
-      <w:pPr>
         <w:rPr>
           <w:b/>
           <w:bCs/>
+          <w:rPrChange w:id="2" w:author="Marian Louise Schmidt" w:date="2025-12-23T14:04:00Z" w16du:dateUtc="2025-12-23T19:04:00Z">
+            <w:rPr/>
+          </w:rPrChange>
+        </w:rPr>
+        <w:t>Corresponding Authors:</w:t>
+      </w:r>
+      <w:r>
+        <w:t xml:space="preserve"> Augustus Pendleton: </w:t>
+      </w:r>
+      <w:r>
+        <w:t>arp277@cornell.edu</w:t>
+      </w:r>
+      <w:r>
+        <w:t xml:space="preserve">; Marian L. Schmidt: </w:t>
+      </w:r>
+      <w:r>
+        <w:t>marschmi@cornell.edu</w:t>
+      </w:r>
+    </w:p>
+    <w:p>
+      <w:r>
+        <w:br w:type="page"/>
+      </w:r>
+    </w:p>
+    <w:p>
+      <w:pPr>
+        <w:rPr>
+          <w:b/>
+          <w:bCs/>
         </w:rPr>
       </w:pPr>
-      <w:bookmarkStart w:id="2" w:name="supplemental-figures"/>
+      <w:bookmarkStart w:id="3" w:name="supplemental-figures"/>
       <w:bookmarkEnd w:id="1"/>
       <w:r>
         <w:rPr>
@@ -455,11 +465,6 @@
       </w:r>
     </w:p>
     <w:p>
-      <w:pPr>
-        <w:rPr>
-          <w:ins w:id="3" w:author="Augustus Raymond Pendleton" w:date="2025-11-21T14:55:00Z" w16du:dateUtc="2025-11-21T19:55:00Z"/>
-        </w:rPr>
-      </w:pPr>
       <w:r>
         <w:rPr>
           <w:b/>
@@ -595,41 +600,37 @@
       </w:r>
     </w:p>
     <w:p>
-      <w:ins w:id="4" w:author="Augustus Raymond Pendleton" w:date="2025-11-21T14:55:00Z" w16du:dateUtc="2025-11-21T19:55:00Z">
-        <w:r>
-          <w:tab/>
-        </w:r>
-      </w:ins>
-      <w:ins w:id="5" w:author="Augustus Raymond Pendleton" w:date="2025-12-15T14:55:00Z" w16du:dateUtc="2025-12-15T19:55:00Z">
-        <w:r>
-          <w:t xml:space="preserve">For the analysis of rarefaction itself (Fig. S4), datasets were rarefied to multiple sequencing depths (250, 500, 1000, 5000, 10,000 reads per sample), as well as the minimum sequencing depth observed in each dataset (ranging from 1,086 reads per sample in the cooling reactor dataset to 48,601 reads per sample in the soil dataset). In addition, a non-rarefied control from each dataset was generated as a control. Absolute abundance normalization and </w:t>
-        </w:r>
-        <w:r>
-          <w:rPr>
-            <w:i/>
-            <w:iCs/>
-          </w:rPr>
-          <w:t>GU</w:t>
-        </w:r>
-        <w:r>
-          <w:rPr>
-            <w:i/>
-            <w:iCs/>
-            <w:vertAlign w:val="superscript"/>
-          </w:rPr>
-          <w:t>A</w:t>
-        </w:r>
-        <w:r>
-          <w:rPr>
-            <w:i/>
-            <w:iCs/>
-          </w:rPr>
-          <w:t xml:space="preserve"> </w:t>
-        </w:r>
-        <w:r>
-          <w:t>calculation were then performed as described above.</w:t>
-        </w:r>
-      </w:ins>
+      <w:r>
+        <w:tab/>
+      </w:r>
+      <w:r>
+        <w:t xml:space="preserve">For the analysis of rarefaction itself (Fig. S4), datasets were rarefied to multiple sequencing depths (250, 500, 1000, 5000, 10,000 reads per sample), as well as the minimum sequencing depth observed in each dataset (ranging from 1,086 reads per sample in the cooling reactor dataset to 48,601 reads per sample in the soil dataset). In addition, a non-rarefied control from each dataset was generated as a control. Absolute abundance normalization and </w:t>
+      </w:r>
+      <w:r>
+        <w:rPr>
+          <w:i/>
+          <w:iCs/>
+        </w:rPr>
+        <w:t>GU</w:t>
+      </w:r>
+      <w:r>
+        <w:rPr>
+          <w:i/>
+          <w:iCs/>
+          <w:vertAlign w:val="superscript"/>
+        </w:rPr>
+        <w:t>A</w:t>
+      </w:r>
+      <w:r>
+        <w:rPr>
+          <w:i/>
+          <w:iCs/>
+        </w:rPr>
+        <w:t xml:space="preserve"> </w:t>
+      </w:r>
+      <w:r>
+        <w:t>calculation were then performed as described above.</w:t>
+      </w:r>
     </w:p>
     <w:p>
       <w:pPr>
@@ -648,7 +649,7 @@
         </w:rPr>
         <w:t>PERMANOVAs</w:t>
       </w:r>
-      <w:ins w:id="6" w:author="Augustus Raymond Pendleton" w:date="2025-11-21T15:08:00Z" w16du:dateUtc="2025-11-21T20:08:00Z">
+      <w:ins w:id="4" w:author="Augustus Raymond Pendleton" w:date="2025-11-21T15:08:00Z" w16du:dateUtc="2025-11-21T20:08:00Z">
         <w:r>
           <w:rPr>
             <w:i/>
@@ -657,15 +658,6 @@
           <w:t>,</w:t>
         </w:r>
       </w:ins>
-      <w:del w:id="7" w:author="Augustus Raymond Pendleton" w:date="2025-11-21T15:08:00Z" w16du:dateUtc="2025-11-21T20:08:00Z">
-        <w:r>
-          <w:rPr>
-            <w:i/>
-            <w:iCs/>
-          </w:rPr>
-          <w:delText xml:space="preserve"> and</w:delText>
-        </w:r>
-      </w:del>
       <w:r>
         <w:rPr>
           <w:i/>
@@ -673,22 +665,15 @@
         </w:rPr>
         <w:t xml:space="preserve"> Ordinations</w:t>
       </w:r>
-      <w:ins w:id="8" w:author="Augustus Raymond Pendleton" w:date="2025-11-21T15:08:00Z" w16du:dateUtc="2025-11-21T20:08:00Z">
-        <w:r>
-          <w:rPr>
-            <w:i/>
-            <w:iCs/>
-          </w:rPr>
-          <w:t>, and Mantel Tests</w:t>
-        </w:r>
-      </w:ins>
-    </w:p>
-    <w:p>
-      <w:pPr>
-        <w:rPr>
-          <w:ins w:id="9" w:author="Augustus Raymond Pendleton" w:date="2025-11-21T15:08:00Z" w16du:dateUtc="2025-11-21T20:08:00Z"/>
-        </w:rPr>
-      </w:pPr>
+      <w:r>
+        <w:rPr>
+          <w:i/>
+          <w:iCs/>
+        </w:rPr>
+        <w:t>, and Mantel Tests</w:t>
+      </w:r>
+    </w:p>
+    <w:p>
       <w:r>
         <w:tab/>
         <w:t>PERMANOVAs were conducted via the adonis2 function in vegan</w:t>
@@ -702,31 +687,11 @@
       <w:r>
         <w:t xml:space="preserve">These same, simplified datasets were used for Principal Coordinates Analysis in Fig S3. </w:t>
       </w:r>
-      <w:ins w:id="10" w:author="Augustus Raymond Pendleton" w:date="2025-11-21T15:08:00Z" w16du:dateUtc="2025-11-21T20:08:00Z">
-        <w:r>
-          <w:t>When estimating the correlation be</w:t>
-        </w:r>
-      </w:ins>
-      <w:ins w:id="11" w:author="Augustus Raymond Pendleton" w:date="2025-11-21T15:09:00Z" w16du:dateUtc="2025-11-21T20:09:00Z">
-        <w:r>
-          <w:t>tween distance matrices, we used the mantel function from the vegan package with 999 permutations.</w:t>
-        </w:r>
-      </w:ins>
-    </w:p>
-    <w:p>
-      <w:pPr>
-        <w:rPr>
-          <w:ins w:id="12" w:author="Augustus Raymond Pendleton" w:date="2025-11-21T14:54:00Z" w16du:dateUtc="2025-11-21T19:54:00Z"/>
-        </w:rPr>
-      </w:pPr>
-    </w:p>
-    <w:p>
-      <w:pPr>
-        <w:rPr>
-          <w:del w:id="13" w:author="Augustus Raymond Pendleton" w:date="2025-11-21T14:55:00Z" w16du:dateUtc="2025-11-21T19:55:00Z"/>
-        </w:rPr>
-      </w:pPr>
-    </w:p>
+      <w:r>
+        <w:t>When estimating the correlation between distance matrices, we used the mantel function from the vegan package with 999 permutations.</w:t>
+      </w:r>
+    </w:p>
+    <w:p/>
     <w:p>
       <w:pPr>
         <w:rPr>
@@ -839,11 +804,6 @@
       </w:r>
     </w:p>
     <w:p>
-      <w:pPr>
-        <w:rPr>
-          <w:ins w:id="14" w:author="Augustus Raymond Pendleton" w:date="2025-11-21T14:58:00Z" w16du:dateUtc="2025-11-21T19:58:00Z"/>
-        </w:rPr>
-      </w:pPr>
       <w:r>
         <w:tab/>
         <w:t xml:space="preserve">To estimate the impact of random error on quantification methods, we used the mouse gut dataset, focusing only on the stool samples. These samples ranged in 16S copy number from </w:t>
@@ -950,81 +910,48 @@
     <w:p>
       <w:pPr>
         <w:rPr>
-          <w:ins w:id="15" w:author="Augustus Raymond Pendleton" w:date="2025-11-21T14:59:00Z" w16du:dateUtc="2025-11-21T19:59:00Z"/>
           <w:i/>
           <w:iCs/>
         </w:rPr>
       </w:pPr>
-      <w:ins w:id="16" w:author="Augustus Raymond Pendleton" w:date="2025-11-21T14:58:00Z" w16du:dateUtc="2025-11-21T19:58:00Z">
-        <w:r>
-          <w:rPr>
-            <w:i/>
-            <w:iCs/>
-          </w:rPr>
-          <w:t>Copy Number Normalization</w:t>
-        </w:r>
-      </w:ins>
+      <w:r>
+        <w:rPr>
+          <w:i/>
+          <w:iCs/>
+        </w:rPr>
+        <w:t>Copy Number Normalization</w:t>
+      </w:r>
     </w:p>
     <w:p>
       <w:pPr>
         <w:rPr>
-          <w:del w:id="17" w:author="Augustus Raymond Pendleton" w:date="2025-11-21T15:02:00Z" w16du:dateUtc="2025-11-21T20:02:00Z"/>
-          <w:rPrChange w:id="18" w:author="Augustus Raymond Pendleton" w:date="2025-11-21T15:02:00Z" w16du:dateUtc="2025-11-21T20:02:00Z">
-            <w:rPr>
-              <w:del w:id="19" w:author="Augustus Raymond Pendleton" w:date="2025-11-21T15:02:00Z" w16du:dateUtc="2025-11-21T20:02:00Z"/>
-              <w:i/>
-              <w:iCs/>
-              <w:vertAlign w:val="superscript"/>
-            </w:rPr>
-          </w:rPrChange>
+          <w:ins w:id="5" w:author="Augustus Raymond Pendleton" w:date="2025-11-21T15:02:00Z" w16du:dateUtc="2025-11-21T20:02:00Z"/>
         </w:rPr>
       </w:pPr>
-      <w:ins w:id="20" w:author="Augustus Raymond Pendleton" w:date="2025-11-21T14:59:00Z" w16du:dateUtc="2025-11-21T19:59:00Z">
-        <w:r>
-          <w:tab/>
-        </w:r>
-      </w:ins>
-      <w:ins w:id="21" w:author="Augustus Raymond Pendleton" w:date="2025-11-21T15:07:00Z" w16du:dateUtc="2025-11-21T20:07:00Z">
-        <w:r>
-          <w:t xml:space="preserve">We used </w:t>
-        </w:r>
-      </w:ins>
-      <w:ins w:id="22" w:author="Augustus Raymond Pendleton" w:date="2025-11-21T14:59:00Z" w16du:dateUtc="2025-11-21T19:59:00Z">
-        <w:r>
-          <w:t>PICRUSt2 (v2.6, with the updated PICRUSt2-SC database)</w:t>
-        </w:r>
-      </w:ins>
-      <w:ins w:id="23" w:author="Augustus Raymond Pendleton" w:date="2025-11-21T15:07:00Z" w16du:dateUtc="2025-11-21T20:07:00Z">
-        <w:r>
-          <w:t xml:space="preserve"> </w:t>
-        </w:r>
-      </w:ins>
-      <w:ins w:id="24" w:author="Augustus Raymond Pendleton" w:date="2025-11-21T14:59:00Z" w16du:dateUtc="2025-11-21T19:59:00Z">
-        <w:r>
-          <w:t>to normalize ASV abundances</w:t>
-        </w:r>
-      </w:ins>
-      <w:ins w:id="25" w:author="Augustus Raymond Pendleton" w:date="2025-11-21T15:00:00Z" w16du:dateUtc="2025-11-21T20:00:00Z">
-        <w:r>
-          <w:t xml:space="preserve"> for each dataset, using the default settings (NSTI =</w:t>
-        </w:r>
-      </w:ins>
-      <w:ins w:id="26" w:author="Augustus Raymond Pendleton" w:date="2025-11-21T15:01:00Z" w16du:dateUtc="2025-11-21T20:01:00Z">
-        <w:r>
-          <w:t xml:space="preserve"> 2) in the </w:t>
-        </w:r>
-        <w:r>
-          <w:t xml:space="preserve">picrust2_pipeline.py </w:t>
-        </w:r>
-        <w:r>
-          <w:t xml:space="preserve"> function</w:t>
-        </w:r>
-      </w:ins>
-      <w:ins w:id="27" w:author="Augustus Raymond Pendleton" w:date="2025-11-21T15:04:00Z" w16du:dateUtc="2025-11-21T20:04:00Z">
-        <w:r>
-          <w:t xml:space="preserve"> </w:t>
-        </w:r>
-      </w:ins>
+      <w:r>
+        <w:tab/>
+      </w:r>
+      <w:r>
+        <w:t xml:space="preserve">We used </w:t>
+      </w:r>
+      <w:r>
+        <w:t>PICRUSt2 (v2.6, with the updated PICRUSt2-SC database)</w:t>
+      </w:r>
+      <w:r>
+        <w:t xml:space="preserve"> </w:t>
+      </w:r>
+      <w:r>
+        <w:t xml:space="preserve">to normalize ASV abundances for each dataset, using the default settings (NSTI = 2) in the </w:t>
+      </w:r>
+      <w:r>
+        <w:t xml:space="preserve">picrust2_pipeline.py </w:t>
+      </w:r>
+      <w:r>
+        <w:t xml:space="preserve"> function</w:t>
+      </w:r>
+      <w:r>
+        <w:t xml:space="preserve"> </w:t>
+      </w:r>
       <w:r>
         <w:fldChar w:fldCharType="begin"/>
       </w:r>
@@ -1043,142 +970,80 @@
       <w:r>
         <w:fldChar w:fldCharType="end"/>
       </w:r>
-      <w:ins w:id="28" w:author="Augustus Raymond Pendleton" w:date="2025-11-21T15:01:00Z" w16du:dateUtc="2025-11-21T20:01:00Z">
-        <w:r>
-          <w:t>. These normalized ASV tables</w:t>
-        </w:r>
-      </w:ins>
-      <w:ins w:id="29" w:author="Augustus Raymond Pendleton" w:date="2025-11-21T15:02:00Z" w16du:dateUtc="2025-11-21T20:02:00Z">
-        <w:r>
-          <w:t xml:space="preserve"> (in /</w:t>
-        </w:r>
-        <w:proofErr w:type="spellStart"/>
-        <w:r>
-          <w:t>EC_metagenome_out</w:t>
-        </w:r>
-        <w:proofErr w:type="spellEnd"/>
-        <w:r>
-          <w:t>/</w:t>
-        </w:r>
-      </w:ins>
-      <w:ins w:id="30" w:author="Augustus Raymond Pendleton" w:date="2025-11-21T15:03:00Z" w16du:dateUtc="2025-11-21T20:03:00Z">
-        <w:r>
-          <w:t>seqtab_norm.tsv.gz)</w:t>
-        </w:r>
-      </w:ins>
-      <w:ins w:id="31" w:author="Augustus Raymond Pendleton" w:date="2025-11-21T15:01:00Z" w16du:dateUtc="2025-11-21T20:01:00Z">
-        <w:r>
-          <w:t xml:space="preserve"> were then used to calculate </w:t>
-        </w:r>
-        <w:bookmarkStart w:id="32" w:name="_Hlk214629917"/>
-        <w:r>
-          <w:rPr>
-            <w:i/>
-            <w:iCs/>
-          </w:rPr>
-          <w:t>GU</w:t>
-        </w:r>
-        <w:r>
-          <w:rPr>
-            <w:i/>
-            <w:iCs/>
-            <w:vertAlign w:val="superscript"/>
-          </w:rPr>
-          <w:t>A</w:t>
-        </w:r>
-        <w:bookmarkEnd w:id="32"/>
-        <w:r>
-          <w:rPr>
-            <w:i/>
-            <w:iCs/>
-            <w:vertAlign w:val="superscript"/>
-          </w:rPr>
-          <w:t xml:space="preserve"> </w:t>
-        </w:r>
-        <w:r>
-          <w:t>using our standard pipeline, including rarefaction to the minimum sequencing depth (across 10 iterations), normalization b</w:t>
-        </w:r>
-      </w:ins>
-      <w:ins w:id="33" w:author="Augustus Raymond Pendleton" w:date="2025-11-21T15:02:00Z" w16du:dateUtc="2025-11-21T20:02:00Z">
-        <w:r>
-          <w:t xml:space="preserve">y absolute abundance, and averaging </w:t>
-        </w:r>
-      </w:ins>
-      <w:ins w:id="34" w:author="Augustus Raymond Pendleton" w:date="2025-11-21T15:05:00Z" w16du:dateUtc="2025-11-21T20:05:00Z">
-        <w:r>
-          <w:t xml:space="preserve">of </w:t>
-        </w:r>
-      </w:ins>
-      <w:ins w:id="35" w:author="Augustus Raymond Pendleton" w:date="2025-11-21T15:02:00Z" w16du:dateUtc="2025-11-21T20:02:00Z">
-        <w:r>
-          <w:rPr>
-            <w:i/>
-            <w:iCs/>
-          </w:rPr>
-          <w:t>GU</w:t>
-        </w:r>
-        <w:r>
-          <w:rPr>
-            <w:i/>
-            <w:iCs/>
-            <w:vertAlign w:val="superscript"/>
-          </w:rPr>
-          <w:t>A</w:t>
-        </w:r>
-        <w:r>
-          <w:rPr>
-            <w:i/>
-            <w:iCs/>
-            <w:vertAlign w:val="superscript"/>
-          </w:rPr>
-          <w:t xml:space="preserve"> </w:t>
-        </w:r>
-        <w:r>
-          <w:t>across iterations.</w:t>
-        </w:r>
-      </w:ins>
-      <w:ins w:id="36" w:author="Augustus Raymond Pendleton" w:date="2025-11-21T15:03:00Z" w16du:dateUtc="2025-11-21T20:03:00Z">
-        <w:r>
-          <w:t xml:space="preserve"> The predicted </w:t>
-        </w:r>
-      </w:ins>
-      <w:ins w:id="37" w:author="Augustus Raymond Pendleton" w:date="2025-12-15T14:55:00Z" w16du:dateUtc="2025-12-15T19:55:00Z">
-        <w:r>
-          <w:t>16S rRNA g</w:t>
-        </w:r>
-      </w:ins>
-      <w:ins w:id="38" w:author="Augustus Raymond Pendleton" w:date="2025-12-15T14:56:00Z" w16du:dateUtc="2025-12-15T19:56:00Z">
-        <w:r>
-          <w:t xml:space="preserve">ene </w:t>
-        </w:r>
-      </w:ins>
-      <w:ins w:id="39" w:author="Augustus Raymond Pendleton" w:date="2025-11-21T15:03:00Z" w16du:dateUtc="2025-11-21T20:03:00Z">
-        <w:r>
-          <w:t xml:space="preserve">copy number of each ASV </w:t>
-        </w:r>
-      </w:ins>
-      <w:ins w:id="40" w:author="Augustus Raymond Pendleton" w:date="2025-11-21T15:04:00Z" w16du:dateUtc="2025-11-21T20:04:00Z">
-        <w:r>
-          <w:t xml:space="preserve">(for Fig. S6) </w:t>
-        </w:r>
-      </w:ins>
-      <w:ins w:id="41" w:author="Augustus Raymond Pendleton" w:date="2025-11-21T15:03:00Z" w16du:dateUtc="2025-11-21T20:03:00Z">
-        <w:r>
-          <w:t>was accessed from combined_marker</w:t>
-        </w:r>
-      </w:ins>
-      <w:ins w:id="42" w:author="Augustus Raymond Pendleton" w:date="2025-11-21T15:04:00Z" w16du:dateUtc="2025-11-21T20:04:00Z">
-        <w:r>
-          <w:t>_predicted_and_nsti.tsv.gz.</w:t>
-        </w:r>
-      </w:ins>
-    </w:p>
-    <w:p>
-      <w:pPr>
-        <w:rPr>
-          <w:ins w:id="43" w:author="Augustus Raymond Pendleton" w:date="2025-11-21T15:02:00Z" w16du:dateUtc="2025-11-21T20:02:00Z"/>
-        </w:rPr>
-      </w:pPr>
+      <w:r>
+        <w:t>. These normalized ASV tables (in /</w:t>
+      </w:r>
+      <w:proofErr w:type="spellStart"/>
+      <w:r>
+        <w:t>EC_metagenome_out</w:t>
+      </w:r>
+      <w:proofErr w:type="spellEnd"/>
+      <w:r>
+        <w:t xml:space="preserve">/seqtab_norm.tsv.gz) were then used to calculate </w:t>
+      </w:r>
+      <w:bookmarkStart w:id="6" w:name="_Hlk214629917"/>
+      <w:r>
+        <w:rPr>
+          <w:i/>
+          <w:iCs/>
+        </w:rPr>
+        <w:t>GU</w:t>
+      </w:r>
+      <w:r>
+        <w:rPr>
+          <w:i/>
+          <w:iCs/>
+          <w:vertAlign w:val="superscript"/>
+        </w:rPr>
+        <w:t>A</w:t>
+      </w:r>
+      <w:bookmarkEnd w:id="6"/>
+      <w:r>
+        <w:rPr>
+          <w:i/>
+          <w:iCs/>
+          <w:vertAlign w:val="superscript"/>
+        </w:rPr>
+        <w:t xml:space="preserve"> </w:t>
+      </w:r>
+      <w:r>
+        <w:t xml:space="preserve">using our standard pipeline, including rarefaction to the minimum sequencing depth (across 10 iterations), normalization by absolute abundance, and averaging </w:t>
+      </w:r>
+      <w:r>
+        <w:t xml:space="preserve">of </w:t>
+      </w:r>
+      <w:r>
+        <w:rPr>
+          <w:i/>
+          <w:iCs/>
+        </w:rPr>
+        <w:t>GU</w:t>
+      </w:r>
+      <w:r>
+        <w:rPr>
+          <w:i/>
+          <w:iCs/>
+          <w:vertAlign w:val="superscript"/>
+        </w:rPr>
+        <w:t>A</w:t>
+      </w:r>
+      <w:r>
+        <w:rPr>
+          <w:i/>
+          <w:iCs/>
+          <w:vertAlign w:val="superscript"/>
+        </w:rPr>
+        <w:t xml:space="preserve"> </w:t>
+      </w:r>
+      <w:r>
+        <w:t xml:space="preserve">across iterations. The predicted </w:t>
+      </w:r>
+      <w:r>
+        <w:t xml:space="preserve">16S rRNA gene </w:t>
+      </w:r>
+      <w:r>
+        <w:t>copy number of each ASV (for Fig. S6) was accessed from combined_marker_predicted_and_nsti.tsv.gz.</w:t>
+      </w:r>
     </w:p>
     <w:p>
       <w:pPr>
@@ -1242,15 +1107,13 @@
         <w:t xml:space="preserve">, </w:t>
       </w:r>
       <w:proofErr w:type="spellStart"/>
-      <w:ins w:id="44" w:author="Augustus Raymond Pendleton" w:date="2025-11-21T15:05:00Z" w16du:dateUtc="2025-11-21T20:05:00Z">
-        <w:r>
-          <w:t>biomformat</w:t>
-        </w:r>
-        <w:proofErr w:type="spellEnd"/>
-        <w:r>
-          <w:t xml:space="preserve">, </w:t>
-        </w:r>
-      </w:ins>
+      <w:r>
+        <w:t>biomformat</w:t>
+      </w:r>
+      <w:proofErr w:type="spellEnd"/>
+      <w:r>
+        <w:t xml:space="preserve">, </w:t>
+      </w:r>
       <w:r>
         <w:t xml:space="preserve">and </w:t>
       </w:r>
@@ -1556,7 +1419,7 @@
         </w:rPr>
         <w:lastRenderedPageBreak/>
         <w:drawing>
-          <wp:inline distT="0" distB="0" distL="0" distR="0" wp14:anchorId="5EC99D80" wp14:editId="644F582D">
+          <wp:inline distT="0" distB="0" distL="0" distR="0" wp14:anchorId="5EC99D80" wp14:editId="170AD92A">
             <wp:extent cx="5914966" cy="2480730"/>
             <wp:effectExtent l="0" t="0" r="3810" b="0"/>
             <wp:docPr id="27" name="Picture"/>
@@ -1719,12 +1582,6 @@
       </w:r>
       <w:r>
         <w:t xml:space="preserve">-value plots are log-scaled. </w:t>
-      </w:r>
-    </w:p>
-    <w:p/>
-    <w:p>
-      <w:r>
-        <w:br w:type="page"/>
       </w:r>
     </w:p>
     <w:p>
@@ -1960,7 +1817,7 @@
         </w:rPr>
         <w:lastRenderedPageBreak/>
         <w:drawing>
-          <wp:inline distT="0" distB="0" distL="0" distR="0" wp14:anchorId="0B32F19B" wp14:editId="02CF4323">
+          <wp:inline distT="0" distB="0" distL="0" distR="0" wp14:anchorId="0B32F19B" wp14:editId="612D044D">
             <wp:extent cx="5588000" cy="5930900"/>
             <wp:effectExtent l="0" t="0" r="0" b="0"/>
             <wp:docPr id="640669000" name="Picture 1" descr="A group of graphs showing different types of soil&#10;&#10;AI-generated content may be incorrect."/>
@@ -2003,224 +1860,103 @@
       </w:r>
     </w:p>
     <w:p>
-      <w:pPr>
-        <w:rPr>
-          <w:ins w:id="45" w:author="Augustus Raymond Pendleton" w:date="2025-12-15T14:57:00Z" w16du:dateUtc="2025-12-15T19:57:00Z"/>
-        </w:rPr>
-      </w:pPr>
-      <w:ins w:id="46" w:author="Augustus Raymond Pendleton" w:date="2025-12-15T14:57:00Z" w16du:dateUtc="2025-12-15T19:57:00Z">
-        <w:r>
-          <w:rPr>
-            <w:i/>
-            <w:iCs/>
-          </w:rPr>
-          <w:t>Figure S4. Effect of rarefaction on GU</w:t>
-        </w:r>
-        <w:r>
-          <w:rPr>
-            <w:i/>
-            <w:iCs/>
-            <w:vertAlign w:val="superscript"/>
-          </w:rPr>
-          <w:t>A</w:t>
-        </w:r>
-        <w:r>
-          <w:rPr>
-            <w:i/>
-            <w:iCs/>
-          </w:rPr>
-          <w:t>.</w:t>
-        </w:r>
-        <w:r>
-          <w:t xml:space="preserve"> </w:t>
-        </w:r>
-        <w:r>
-          <w:rPr>
-            <w:i/>
-            <w:iCs/>
-          </w:rPr>
-          <w:t>GU</w:t>
-        </w:r>
-        <w:r>
-          <w:rPr>
-            <w:i/>
-            <w:iCs/>
-            <w:vertAlign w:val="superscript"/>
-          </w:rPr>
-          <w:t>A</w:t>
-        </w:r>
-        <w:r>
-          <w:rPr>
-            <w:i/>
-            <w:iCs/>
-          </w:rPr>
-          <w:t xml:space="preserve"> </w:t>
-        </w:r>
-        <w:r>
-          <w:t xml:space="preserve">was calculated across </w:t>
-        </w:r>
-      </w:ins>
+      <w:r>
+        <w:rPr>
+          <w:i/>
+          <w:iCs/>
+        </w:rPr>
+        <w:t>Figure S4. Effect of rarefaction on GU</w:t>
+      </w:r>
+      <w:r>
+        <w:rPr>
+          <w:i/>
+          <w:iCs/>
+          <w:vertAlign w:val="superscript"/>
+        </w:rPr>
+        <w:t>A</w:t>
+      </w:r>
+      <w:r>
+        <w:rPr>
+          <w:i/>
+          <w:iCs/>
+        </w:rPr>
+        <w:t>.</w:t>
+      </w:r>
+      <w:r>
+        <w:t xml:space="preserve"> </w:t>
+      </w:r>
+      <w:r>
+        <w:rPr>
+          <w:i/>
+          <w:iCs/>
+        </w:rPr>
+        <w:t>GU</w:t>
+      </w:r>
+      <w:r>
+        <w:rPr>
+          <w:i/>
+          <w:iCs/>
+          <w:vertAlign w:val="superscript"/>
+        </w:rPr>
+        <w:t>A</w:t>
+      </w:r>
+      <w:r>
+        <w:rPr>
+          <w:i/>
+          <w:iCs/>
+        </w:rPr>
+        <w:t xml:space="preserve"> </w:t>
+      </w:r>
+      <w:r>
+        <w:t xml:space="preserve">was calculated across </w:t>
+      </w:r>
       <m:oMath>
         <m:r>
-          <w:ins w:id="47" w:author="Augustus Raymond Pendleton" w:date="2025-12-15T14:57:00Z" w16du:dateUtc="2025-12-15T19:57:00Z">
-            <w:rPr>
-              <w:rFonts w:ascii="Cambria Math" w:hAnsi="Cambria Math"/>
-            </w:rPr>
-            <m:t>α</m:t>
-          </w:ins>
+          <w:rPr>
+            <w:rFonts w:ascii="Cambria Math" w:hAnsi="Cambria Math"/>
+          </w:rPr>
+          <m:t>α</m:t>
         </m:r>
       </m:oMath>
-      <w:ins w:id="48" w:author="Augustus Raymond Pendleton" w:date="2025-12-15T14:57:00Z" w16du:dateUtc="2025-12-15T19:57:00Z">
-        <w:r>
-          <w:t xml:space="preserve"> values from 0 up to 1 at multiple rarefaction depths. Depths ranged from 250 reads/sample, up to minimum sequencing depth for each dataset (1,086 reads/sample in the cooling reactor, up to 48,601 reads/sample in the soil dataset). Mantel tests were then used to calculate the correlation between the rarefied </w:t>
-        </w:r>
-        <w:r>
-          <w:rPr>
-            <w:i/>
-            <w:iCs/>
-          </w:rPr>
-          <w:t>GU</w:t>
-        </w:r>
-        <w:r>
-          <w:rPr>
-            <w:i/>
-            <w:iCs/>
-            <w:vertAlign w:val="superscript"/>
-          </w:rPr>
-          <w:t>A</w:t>
-        </w:r>
-        <w:r>
-          <w:t xml:space="preserve"> distance matrices compared to </w:t>
-        </w:r>
-        <w:r>
-          <w:rPr>
-            <w:i/>
-            <w:iCs/>
-          </w:rPr>
-          <w:t>GU</w:t>
-        </w:r>
-        <w:r>
-          <w:rPr>
-            <w:i/>
-            <w:iCs/>
-            <w:vertAlign w:val="superscript"/>
-          </w:rPr>
-          <w:t>A</w:t>
-        </w:r>
-        <w:r>
-          <w:t xml:space="preserve"> calculated on the non-rarefied control. Each rarefaction depth was calculated across 10 iterations.</w:t>
-        </w:r>
-      </w:ins>
-    </w:p>
-    <w:p>
-      <w:pPr>
-        <w:rPr>
-          <w:del w:id="49" w:author="Augustus Raymond Pendleton" w:date="2025-12-15T14:57:00Z" w16du:dateUtc="2025-12-15T19:57:00Z"/>
-        </w:rPr>
-      </w:pPr>
-      <w:del w:id="50" w:author="Augustus Raymond Pendleton" w:date="2025-12-15T14:57:00Z" w16du:dateUtc="2025-12-15T19:57:00Z">
-        <w:r>
-          <w:rPr>
-            <w:i/>
-            <w:iCs/>
-          </w:rPr>
-          <w:delText>Figure S4. Effect of rarefaction on GU</w:delText>
-        </w:r>
-        <w:r>
-          <w:rPr>
-            <w:i/>
-            <w:iCs/>
-            <w:vertAlign w:val="superscript"/>
-          </w:rPr>
-          <w:delText>A</w:delText>
-        </w:r>
-        <w:r>
-          <w:rPr>
-            <w:i/>
-            <w:iCs/>
-          </w:rPr>
-          <w:delText>.</w:delText>
-        </w:r>
-        <w:r>
-          <w:delText xml:space="preserve"> </w:delText>
-        </w:r>
-        <w:r>
-          <w:rPr>
-            <w:i/>
-            <w:iCs/>
-          </w:rPr>
-          <w:delText>GU</w:delText>
-        </w:r>
-        <w:r>
-          <w:rPr>
-            <w:i/>
-            <w:iCs/>
-            <w:vertAlign w:val="superscript"/>
-          </w:rPr>
-          <w:delText>A</w:delText>
-        </w:r>
-        <w:r>
-          <w:rPr>
-            <w:i/>
-            <w:iCs/>
-          </w:rPr>
-          <w:delText xml:space="preserve"> </w:delText>
-        </w:r>
-        <w:r>
-          <w:delText xml:space="preserve">was calculated across </w:delText>
-        </w:r>
-      </w:del>
-      <m:oMath>
-        <m:r>
-          <w:del w:id="51" w:author="Augustus Raymond Pendleton" w:date="2025-12-15T14:57:00Z" w16du:dateUtc="2025-12-15T19:57:00Z">
-            <w:rPr>
-              <w:rFonts w:ascii="Cambria Math" w:hAnsi="Cambria Math"/>
-            </w:rPr>
-            <m:t>α</m:t>
-          </w:del>
-        </m:r>
-      </m:oMath>
-      <w:del w:id="52" w:author="Augustus Raymond Pendleton" w:date="2025-12-15T14:57:00Z" w16du:dateUtc="2025-12-15T19:57:00Z">
-        <w:r>
-          <w:delText xml:space="preserve"> values from 0 up to 1 at multiple rarefaction depths. Depths ranged from 250 reads/sample, up to minimum sequencing depth for each dataset (1,086 reads/sample in the cooling reactor, up to 48,601 reads/sample in the soil dataset). Mantel tests were then used to calculate the correlation between the rarefied </w:delText>
-        </w:r>
-        <w:r>
-          <w:rPr>
-            <w:i/>
-            <w:iCs/>
-          </w:rPr>
-          <w:delText>GU</w:delText>
-        </w:r>
-        <w:r>
-          <w:rPr>
-            <w:i/>
-            <w:iCs/>
-            <w:vertAlign w:val="superscript"/>
-          </w:rPr>
-          <w:delText>A</w:delText>
-        </w:r>
-        <w:r>
-          <w:delText xml:space="preserve"> distance matrices compared to </w:delText>
-        </w:r>
-        <w:r>
-          <w:rPr>
-            <w:i/>
-            <w:iCs/>
-          </w:rPr>
-          <w:delText>GU</w:delText>
-        </w:r>
-        <w:r>
-          <w:rPr>
-            <w:i/>
-            <w:iCs/>
-            <w:vertAlign w:val="superscript"/>
-          </w:rPr>
-          <w:delText>A</w:delText>
-        </w:r>
-        <w:r>
-          <w:delText xml:space="preserve"> calculated on the non-rarefied control. Each rarefaction depth was calculated across 10 iterations.</w:delText>
-        </w:r>
-      </w:del>
+      <w:r>
+        <w:t xml:space="preserve"> values from 0 up to 1 at multiple rarefaction depths. Depths ranged from 250 reads/sample, up to minimum sequencing depth for each dataset (1,086 reads/sample in the cooling reactor, up to 48,601 reads/sample in the soil dataset). Mantel tests were then used to calculate the correlation between the rarefied </w:t>
+      </w:r>
+      <w:r>
+        <w:rPr>
+          <w:i/>
+          <w:iCs/>
+        </w:rPr>
+        <w:t>GU</w:t>
+      </w:r>
+      <w:r>
+        <w:rPr>
+          <w:i/>
+          <w:iCs/>
+          <w:vertAlign w:val="superscript"/>
+        </w:rPr>
+        <w:t>A</w:t>
+      </w:r>
+      <w:r>
+        <w:t xml:space="preserve"> distance matrices compared to </w:t>
+      </w:r>
+      <w:r>
+        <w:rPr>
+          <w:i/>
+          <w:iCs/>
+        </w:rPr>
+        <w:t>GU</w:t>
+      </w:r>
+      <w:r>
+        <w:rPr>
+          <w:i/>
+          <w:iCs/>
+          <w:vertAlign w:val="superscript"/>
+        </w:rPr>
+        <w:t>A</w:t>
+      </w:r>
+      <w:r>
+        <w:t xml:space="preserve"> calculated on the non-rarefied control. Each rarefaction depth was calculated across 10 iterations.</w:t>
+      </w:r>
     </w:p>
     <w:p>
       <w:r>
@@ -2493,300 +2229,131 @@
     <w:p>
       <w:pPr>
         <w:rPr>
-          <w:ins w:id="53" w:author="Augustus Raymond Pendleton" w:date="2025-12-15T14:56:00Z" w16du:dateUtc="2025-12-15T19:56:00Z"/>
+          <w:del w:id="7" w:author="Marian Louise Schmidt" w:date="2025-12-23T13:41:00Z" w16du:dateUtc="2025-12-23T18:41:00Z"/>
         </w:rPr>
       </w:pPr>
-      <w:ins w:id="54" w:author="Augustus Raymond Pendleton" w:date="2025-12-15T14:56:00Z" w16du:dateUtc="2025-12-15T19:56:00Z">
-        <w:r>
-          <w:rPr>
-            <w:i/>
-            <w:iCs/>
-          </w:rPr>
-          <w:t>Figure S6. 16S rRNA gene copy number-normalization had a negligible effect on GU</w:t>
-        </w:r>
-        <w:r>
-          <w:rPr>
-            <w:i/>
-            <w:iCs/>
-            <w:vertAlign w:val="superscript"/>
-          </w:rPr>
-          <w:t>A</w:t>
-        </w:r>
-        <w:r>
-          <w:rPr>
-            <w:i/>
-            <w:iCs/>
-          </w:rPr>
-          <w:t>.</w:t>
-        </w:r>
-        <w:r>
-          <w:t xml:space="preserve"> A) PICRUSt2 (v2.6) was used to normalize sequencing reads within each sample by the predicted 16S rRNA gene copy number </w:t>
-        </w:r>
-        <w:r>
-          <w:fldChar w:fldCharType="begin"/>
-        </w:r>
-        <w:r>
-          <w:instrText xml:space="preserve"> ADDIN ZOTERO_ITEM CSL_CITATION {"citationID":"G63f7xNk","properties":{"formattedCitation":"[15]","plainCitation":"[15]","noteIndex":0},"citationItems":[{"id":2039,"uris":["http://zotero.org/groups/5077571/items/UIGMPRVP"],"itemData":{"id":2039,"type":"article-journal","abstract":"PICRUSt2 is a bioinformatic tool that predicts microbial functions in amplicon sequencing data using a database of annotated reference genomes. We have constructed an updated database for PICRUSt2 that has substantially increased the number of bacterial (19,493 to 26,868) and archaeal (406 to 1,002) genomes as well as the number of functional annotations present. The previous PICRUSt2 database relied on many timely and computationally intensive manual processes that made it difficult to update. We constructed a new streamlined process to allow regular upgrades to the PICRUSt2 database on an ongoing basis, and used this process to create a new database, PICRUSt2-SC (Sugar-Coated). Additionally, we have shown that this updated database contains genomes that more closely match study sequences from a range of different environments. The genomes contained in the database therefore better represent these environments and this leads to an improvement in the predicted functional annotations obtained from PICRUSt2.PICRUSt2 source code is freely available at https://github.com/picrust/picrust2 and at https://anaconda.org/bioconda/picrust2. The latest version of PICRUSt2 at the time of writing is also archived: https://doi.org/10.5281/zenodo.15119781. The PICRUSt2-SC database comes pre-installed with PICRUSt2 from version 2.6.0 onwards. Step-by-step instructions for making the updated database are at https://github.com/picrust/picrust2/wiki/Updating-the-PICRUSt2-database. All code used for the analyses and figures in this manuscript is at https://github.com/R-Wright-1/PICRUSt2-SC_application_note and https://doi.org/10.5281/zenodo.15119770.","container-title":"Bioinformatics","DOI":"10.1093/bioinformatics/btaf269","ISSN":"1367-4811","issue":"5","journalAbbreviation":"Bioinformatics","page":"btaf269","source":"Silverchair","title":"PICRUSt2-SC: an update to the reference database used for functional prediction within PICRUSt2","title-short":"PICRUSt2-SC","volume":"41","author":[{"family":"Wright","given":"Robyn J"},{"family":"Langille","given":"Morgan G I"}],"issued":{"date-parts":[["2025",5,1]]},"citation-key":"wrightPICRUSt2SCUpdateReference2025"}}],"schema":"https://github.com/citation-style-language/schema/raw/master/csl-citation.json"} </w:instrText>
-        </w:r>
-        <w:r>
-          <w:fldChar w:fldCharType="separate"/>
-        </w:r>
-        <w:r>
-          <w:rPr>
-            <w:noProof/>
-          </w:rPr>
-          <w:t>[15]</w:t>
-        </w:r>
-        <w:r>
-          <w:fldChar w:fldCharType="end"/>
-        </w:r>
-        <w:r>
-          <w:t xml:space="preserve">. </w:t>
-        </w:r>
-        <w:r>
-          <w:rPr>
-            <w:i/>
-            <w:iCs/>
-          </w:rPr>
-          <w:t>GU</w:t>
-        </w:r>
-        <w:r>
-          <w:rPr>
-            <w:i/>
-            <w:iCs/>
-            <w:vertAlign w:val="superscript"/>
-          </w:rPr>
-          <w:t>A</w:t>
-        </w:r>
-        <w:r>
-          <w:rPr>
-            <w:i/>
-            <w:iCs/>
-          </w:rPr>
-          <w:t xml:space="preserve"> </w:t>
-        </w:r>
-        <w:r>
-          <w:t xml:space="preserve">was then calculated across </w:t>
-        </w:r>
-      </w:ins>
+      <w:r>
+        <w:rPr>
+          <w:i/>
+          <w:iCs/>
+        </w:rPr>
+        <w:t>Figure S6. 16S rRNA gene copy number-normalization had a negligible effect on GU</w:t>
+      </w:r>
+      <w:r>
+        <w:rPr>
+          <w:i/>
+          <w:iCs/>
+          <w:vertAlign w:val="superscript"/>
+        </w:rPr>
+        <w:t>A</w:t>
+      </w:r>
+      <w:r>
+        <w:rPr>
+          <w:i/>
+          <w:iCs/>
+        </w:rPr>
+        <w:t>.</w:t>
+      </w:r>
+      <w:r>
+        <w:t xml:space="preserve"> A) PICRUSt2 (v2.6) was used to normalize sequencing reads within each sample by the predicted 16S rRNA gene copy number </w:t>
+      </w:r>
+      <w:r>
+        <w:fldChar w:fldCharType="begin"/>
+      </w:r>
+      <w:r>
+        <w:instrText xml:space="preserve"> ADDIN ZOTERO_ITEM CSL_CITATION {"citationID":"G63f7xNk","properties":{"formattedCitation":"[15]","plainCitation":"[15]","noteIndex":0},"citationItems":[{"id":2039,"uris":["http://zotero.org/groups/5077571/items/UIGMPRVP"],"itemData":{"id":2039,"type":"article-journal","abstract":"PICRUSt2 is a bioinformatic tool that predicts microbial functions in amplicon sequencing data using a database of annotated reference genomes. We have constructed an updated database for PICRUSt2 that has substantially increased the number of bacterial (19,493 to 26,868) and archaeal (406 to 1,002) genomes as well as the number of functional annotations present. The previous PICRUSt2 database relied on many timely and computationally intensive manual processes that made it difficult to update. We constructed a new streamlined process to allow regular upgrades to the PICRUSt2 database on an ongoing basis, and used this process to create a new database, PICRUSt2-SC (Sugar-Coated). Additionally, we have shown that this updated database contains genomes that more closely match study sequences from a range of different environments. The genomes contained in the database therefore better represent these environments and this leads to an improvement in the predicted functional annotations obtained from PICRUSt2.PICRUSt2 source code is freely available at https://github.com/picrust/picrust2 and at https://anaconda.org/bioconda/picrust2. The latest version of PICRUSt2 at the time of writing is also archived: https://doi.org/10.5281/zenodo.15119781. The PICRUSt2-SC database comes pre-installed with PICRUSt2 from version 2.6.0 onwards. Step-by-step instructions for making the updated database are at https://github.com/picrust/picrust2/wiki/Updating-the-PICRUSt2-database. All code used for the analyses and figures in this manuscript is at https://github.com/R-Wright-1/PICRUSt2-SC_application_note and https://doi.org/10.5281/zenodo.15119770.","container-title":"Bioinformatics","DOI":"10.1093/bioinformatics/btaf269","ISSN":"1367-4811","issue":"5","journalAbbreviation":"Bioinformatics","page":"btaf269","source":"Silverchair","title":"PICRUSt2-SC: an update to the reference database used for functional prediction within PICRUSt2","title-short":"PICRUSt2-SC","volume":"41","author":[{"family":"Wright","given":"Robyn J"},{"family":"Langille","given":"Morgan G I"}],"issued":{"date-parts":[["2025",5,1]]},"citation-key":"wrightPICRUSt2SCUpdateReference2025"}}],"schema":"https://github.com/citation-style-language/schema/raw/master/csl-citation.json"} </w:instrText>
+      </w:r>
+      <w:r>
+        <w:fldChar w:fldCharType="separate"/>
+      </w:r>
+      <w:r>
+        <w:rPr>
+          <w:noProof/>
+        </w:rPr>
+        <w:t>[15]</w:t>
+      </w:r>
+      <w:r>
+        <w:fldChar w:fldCharType="end"/>
+      </w:r>
+      <w:r>
+        <w:t xml:space="preserve">. </w:t>
+      </w:r>
+      <w:r>
+        <w:rPr>
+          <w:i/>
+          <w:iCs/>
+        </w:rPr>
+        <w:t>GU</w:t>
+      </w:r>
+      <w:r>
+        <w:rPr>
+          <w:i/>
+          <w:iCs/>
+          <w:vertAlign w:val="superscript"/>
+        </w:rPr>
+        <w:t>A</w:t>
+      </w:r>
+      <w:r>
+        <w:rPr>
+          <w:i/>
+          <w:iCs/>
+        </w:rPr>
+        <w:t xml:space="preserve"> </w:t>
+      </w:r>
+      <w:r>
+        <w:t xml:space="preserve">was then calculated across </w:t>
+      </w:r>
       <m:oMath>
         <m:r>
-          <w:ins w:id="55" w:author="Augustus Raymond Pendleton" w:date="2025-12-15T14:56:00Z" w16du:dateUtc="2025-12-15T19:56:00Z">
-            <w:rPr>
-              <w:rFonts w:ascii="Cambria Math" w:hAnsi="Cambria Math"/>
-            </w:rPr>
-            <m:t>α</m:t>
-          </w:ins>
+          <w:rPr>
+            <w:rFonts w:ascii="Cambria Math" w:hAnsi="Cambria Math"/>
+          </w:rPr>
+          <m:t>α</m:t>
         </m:r>
       </m:oMath>
-      <w:ins w:id="56" w:author="Augustus Raymond Pendleton" w:date="2025-12-15T14:56:00Z" w16du:dateUtc="2025-12-15T19:56:00Z">
-        <w:r>
-          <w:t xml:space="preserve"> values from 0 to 1. Mantel tests were used to assess correlations between the </w:t>
-        </w:r>
-        <w:r>
-          <w:rPr>
-            <w:i/>
-            <w:iCs/>
-          </w:rPr>
-          <w:t>GU</w:t>
-        </w:r>
-        <w:r>
-          <w:rPr>
-            <w:i/>
-            <w:iCs/>
-            <w:vertAlign w:val="superscript"/>
-          </w:rPr>
-          <w:t>A</w:t>
-        </w:r>
-        <w:r>
-          <w:t xml:space="preserve"> distance matrices calculated from copy number-normalized dataset and those calculated from non-normalized controls. For both analyses, rarefaction was carried out to the minimum sequencing depth for each dataset across 10 iterations. The y-axis is truncated to highlight the differences among correlations, all of which exceed a Mantel’s R of 0.98. B) Percentage of total reads assigned to ASVs at each predicted 16S copy number. Predicted copy numbers extended up to 27 copies per genome, however, categories with negligible representation are not shown. In the mouse gut dataset, ASVs (and reads) with seven predicted 16S copies per genome primarily belonged to the genus </w:t>
-        </w:r>
-        <w:proofErr w:type="spellStart"/>
-        <w:r>
-          <w:rPr>
-            <w:i/>
-            <w:iCs/>
-          </w:rPr>
-          <w:t>Faecalibaculum</w:t>
-        </w:r>
-        <w:proofErr w:type="spellEnd"/>
-        <w:r>
-          <w:t xml:space="preserve">, with one ASV assigned to </w:t>
-        </w:r>
-        <w:r>
-          <w:rPr>
-            <w:i/>
-            <w:iCs/>
-          </w:rPr>
-          <w:t xml:space="preserve">Escherichia-Shigella </w:t>
-        </w:r>
-        <w:r>
-          <w:t>and one to the class Clostridia.</w:t>
-        </w:r>
-      </w:ins>
-    </w:p>
-    <w:p>
-      <w:pPr>
-        <w:rPr>
-          <w:del w:id="57" w:author="Augustus Raymond Pendleton" w:date="2025-12-15T14:56:00Z" w16du:dateUtc="2025-12-15T19:56:00Z"/>
-        </w:rPr>
-      </w:pPr>
-      <w:del w:id="58" w:author="Augustus Raymond Pendleton" w:date="2025-12-15T14:56:00Z" w16du:dateUtc="2025-12-15T19:56:00Z">
-        <w:r>
-          <w:rPr>
-            <w:i/>
-            <w:iCs/>
-          </w:rPr>
-          <w:delText>Figure S6. Effect of copy number normalization on GU</w:delText>
-        </w:r>
-        <w:r>
-          <w:rPr>
-            <w:i/>
-            <w:iCs/>
-            <w:vertAlign w:val="superscript"/>
-          </w:rPr>
-          <w:delText>A</w:delText>
-        </w:r>
-        <w:r>
-          <w:rPr>
-            <w:i/>
-            <w:iCs/>
-          </w:rPr>
-          <w:delText>.</w:delText>
-        </w:r>
-        <w:r>
-          <w:delText xml:space="preserve"> </w:delText>
-        </w:r>
-        <w:r>
-          <w:delText xml:space="preserve">A) </w:delText>
-        </w:r>
-        <w:r>
-          <w:delText>PICRUSt2 (v2.6) was used to normalize sequencing reads within each sample by predicted copy number</w:delText>
-        </w:r>
-        <w:r>
-          <w:delText xml:space="preserve"> </w:delText>
-        </w:r>
-        <w:r>
-          <w:fldChar w:fldCharType="begin"/>
-        </w:r>
-        <w:r>
-          <w:delInstrText xml:space="preserve"> ADDIN ZOTERO_ITEM CSL_CITATION {"citationID":"G63f7xNk","properties":{"formattedCitation":"[15]","plainCitation":"[15]","noteIndex":0},"citationItems":[{"id":2039,"uris":["http://zotero.org/groups/5077571/items/UIGMPRVP"],"itemData":{"id":2039,"type":"article-journal","abstract":"PICRUSt2 is a bioinformatic tool that predicts microbial functions in amplicon sequencing data using a database of annotated reference genomes. We have constructed an updated database for PICRUSt2 that has substantially increased the number of bacterial (19,493 to 26,868) and archaeal (406 to 1,002) genomes as well as the number of functional annotations present. The previous PICRUSt2 database relied on many timely and computationally intensive manual processes that made it difficult to update. We constructed a new streamlined process to allow regular upgrades to the PICRUSt2 database on an ongoing basis, and used this process to create a new database, PICRUSt2-SC (Sugar-Coated). Additionally, we have shown that this updated database contains genomes that more closely match study sequences from a range of different environments. The genomes contained in the database therefore better represent these environments and this leads to an improvement in the predicted functional annotations obtained from PICRUSt2.PICRUSt2 source code is freely available at https://github.com/picrust/picrust2 and at https://anaconda.org/bioconda/picrust2. The latest version of PICRUSt2 at the time of writing is also archived: https://doi.org/10.5281/zenodo.15119781. The PICRUSt2-SC database comes pre-installed with PICRUSt2 from version 2.6.0 onwards. Step-by-step instructions for making the updated database are at https://github.com/picrust/picrust2/wiki/Updating-the-PICRUSt2-database. All code used for the analyses and figures in this manuscript is at https://github.com/R-Wright-1/PICRUSt2-SC_application_note and https://doi.org/10.5281/zenodo.15119770.","container-title":"Bioinformatics","DOI":"10.1093/bioinformatics/btaf269","ISSN":"1367-4811","issue":"5","journalAbbreviation":"Bioinformatics","page":"btaf269","source":"Silverchair","title":"PICRUSt2-SC: an update to the reference database used for functional prediction within PICRUSt2","title-short":"PICRUSt2-SC","volume":"41","author":[{"family":"Wright","given":"Robyn J"},{"family":"Langille","given":"Morgan G I"}],"issued":{"date-parts":[["2025",5,1]]},"citation-key":"wrightPICRUSt2SCUpdateReference2025"}}],"schema":"https://github.com/citation-style-language/schema/raw/master/csl-citation.json"} </w:delInstrText>
-        </w:r>
-        <w:r>
-          <w:fldChar w:fldCharType="separate"/>
-        </w:r>
-        <w:r>
-          <w:rPr>
-            <w:noProof/>
-          </w:rPr>
-          <w:delText>[15]</w:delText>
-        </w:r>
-        <w:r>
-          <w:fldChar w:fldCharType="end"/>
-        </w:r>
-        <w:r>
-          <w:delText xml:space="preserve">. </w:delText>
-        </w:r>
-        <w:r>
-          <w:rPr>
-            <w:i/>
-            <w:iCs/>
-          </w:rPr>
-          <w:delText>GU</w:delText>
-        </w:r>
-        <w:r>
-          <w:rPr>
-            <w:i/>
-            <w:iCs/>
-            <w:vertAlign w:val="superscript"/>
-          </w:rPr>
-          <w:delText>A</w:delText>
-        </w:r>
-        <w:r>
-          <w:rPr>
-            <w:i/>
-            <w:iCs/>
-          </w:rPr>
-          <w:delText xml:space="preserve"> </w:delText>
-        </w:r>
-        <w:r>
-          <w:delText xml:space="preserve">was then calculated at </w:delText>
-        </w:r>
-      </w:del>
-      <m:oMath>
-        <m:r>
-          <w:del w:id="59" w:author="Augustus Raymond Pendleton" w:date="2025-12-15T14:56:00Z" w16du:dateUtc="2025-12-15T19:56:00Z">
-            <w:rPr>
-              <w:rFonts w:ascii="Cambria Math" w:hAnsi="Cambria Math"/>
-            </w:rPr>
-            <m:t>α</m:t>
-          </w:del>
-        </m:r>
-      </m:oMath>
-      <w:del w:id="60" w:author="Augustus Raymond Pendleton" w:date="2025-12-15T14:56:00Z" w16du:dateUtc="2025-12-15T19:56:00Z">
-        <w:r>
-          <w:delText xml:space="preserve"> values from 0 up to 1</w:delText>
-        </w:r>
-        <w:r>
-          <w:delText xml:space="preserve">. Mantel tests were used to calculate the correlation between the copy-number normalized </w:delText>
-        </w:r>
-        <w:r>
-          <w:rPr>
-            <w:i/>
-            <w:iCs/>
-          </w:rPr>
-          <w:delText>GU</w:delText>
-        </w:r>
-        <w:r>
-          <w:rPr>
-            <w:i/>
-            <w:iCs/>
-            <w:vertAlign w:val="superscript"/>
-          </w:rPr>
-          <w:delText>A</w:delText>
-        </w:r>
-        <w:r>
-          <w:delText xml:space="preserve"> distance matrices compared to </w:delText>
-        </w:r>
-        <w:r>
-          <w:rPr>
-            <w:i/>
-            <w:iCs/>
-          </w:rPr>
-          <w:delText>GU</w:delText>
-        </w:r>
-        <w:r>
-          <w:rPr>
-            <w:i/>
-            <w:iCs/>
-            <w:vertAlign w:val="superscript"/>
-          </w:rPr>
-          <w:delText>A</w:delText>
-        </w:r>
-        <w:r>
-          <w:delText xml:space="preserve"> calculated on the non-normalized control. For both, rarefaction was carried out to the minimum sequencing depth for each dataset across 10 iterations. B) Percentage of total reads assigned to ASVs at each level of predicted 16S copy number. While predicted copy numbers did extend up to 27 copies/genome, these bars represented percentages too low to be seen and so are excluded from visualization. ASVs (and reads) in the mouse gut dataset with 7 predicted 16S copies/genome primarily belong to the genus </w:delText>
-        </w:r>
-        <w:r>
-          <w:rPr>
-            <w:i/>
-            <w:iCs/>
-          </w:rPr>
-          <w:delText>Faecalibaculum</w:delText>
-        </w:r>
-        <w:r>
-          <w:delText xml:space="preserve">, though one ASV was assigned to genus </w:delText>
-        </w:r>
-        <w:r>
-          <w:rPr>
-            <w:i/>
-            <w:iCs/>
-          </w:rPr>
-          <w:delText xml:space="preserve">Escherichia-Shigella </w:delText>
-        </w:r>
-        <w:r>
-          <w:delText>and another ASV to class Clostridia.</w:delText>
-        </w:r>
-      </w:del>
+      <w:r>
+        <w:t xml:space="preserve"> values from 0 to 1. Mantel tests were used to assess correlations between the </w:t>
+      </w:r>
+      <w:r>
+        <w:rPr>
+          <w:i/>
+          <w:iCs/>
+        </w:rPr>
+        <w:t>GU</w:t>
+      </w:r>
+      <w:r>
+        <w:rPr>
+          <w:i/>
+          <w:iCs/>
+          <w:vertAlign w:val="superscript"/>
+        </w:rPr>
+        <w:t>A</w:t>
+      </w:r>
+      <w:r>
+        <w:t xml:space="preserve"> distance matrices calculated from copy number-normalized dataset and those calculated from non-normalized controls. For both analyses, rarefaction was carried out to the minimum sequencing depth for each dataset across 10 iterations. The y-axis is truncated to highlight the differences among correlations, all of which exceed a Mantel’s R of 0.98. B) Percentage of total reads assigned to ASVs at each predicted 16S copy number. Predicted copy numbers extended up to 27 copies per genome, however, categories with negligible representation are not shown. In the mouse gut dataset, ASVs (and reads) with seven predicted 16S copies per genome primarily belonged to the genus </w:t>
+      </w:r>
+      <w:proofErr w:type="spellStart"/>
+      <w:r>
+        <w:rPr>
+          <w:i/>
+          <w:iCs/>
+        </w:rPr>
+        <w:t>Faecalibaculum</w:t>
+      </w:r>
+      <w:proofErr w:type="spellEnd"/>
+      <w:r>
+        <w:t xml:space="preserve">, with one ASV assigned to </w:t>
+      </w:r>
+      <w:r>
+        <w:rPr>
+          <w:i/>
+          <w:iCs/>
+        </w:rPr>
+        <w:t xml:space="preserve">Escherichia-Shigella </w:t>
+      </w:r>
+      <w:r>
+        <w:t>and one to the class Clostridia.</w:t>
+      </w:r>
     </w:p>
     <w:p/>
     <w:p>
@@ -3866,7 +3433,7 @@
       </w:tr>
       <w:tr>
         <w:trPr>
-          <w:ins w:id="61" w:author="Augustus Raymond Pendleton" w:date="2025-11-21T15:05:00Z"/>
+          <w:ins w:id="8" w:author="Augustus Raymond Pendleton" w:date="2025-11-21T15:05:00Z"/>
         </w:trPr>
         <w:tc>
           <w:tcPr>
@@ -3875,11 +3442,11 @@
           <w:p>
             <w:pPr>
               <w:rPr>
-                <w:ins w:id="62" w:author="Augustus Raymond Pendleton" w:date="2025-11-21T15:05:00Z" w16du:dateUtc="2025-11-21T20:05:00Z"/>
+                <w:ins w:id="9" w:author="Augustus Raymond Pendleton" w:date="2025-11-21T15:05:00Z" w16du:dateUtc="2025-11-21T20:05:00Z"/>
               </w:rPr>
             </w:pPr>
             <w:proofErr w:type="spellStart"/>
-            <w:ins w:id="63" w:author="Augustus Raymond Pendleton" w:date="2025-11-21T15:05:00Z" w16du:dateUtc="2025-11-21T20:05:00Z">
+            <w:ins w:id="10" w:author="Augustus Raymond Pendleton" w:date="2025-11-21T15:05:00Z" w16du:dateUtc="2025-11-21T20:05:00Z">
               <w:r>
                 <w:t>biomformat</w:t>
               </w:r>
@@ -3894,10 +3461,10 @@
           <w:p>
             <w:pPr>
               <w:rPr>
-                <w:ins w:id="64" w:author="Augustus Raymond Pendleton" w:date="2025-11-21T15:05:00Z" w16du:dateUtc="2025-11-21T20:05:00Z"/>
+                <w:ins w:id="11" w:author="Augustus Raymond Pendleton" w:date="2025-11-21T15:05:00Z" w16du:dateUtc="2025-11-21T20:05:00Z"/>
               </w:rPr>
             </w:pPr>
-            <w:ins w:id="65" w:author="Augustus Raymond Pendleton" w:date="2025-11-21T15:07:00Z" w16du:dateUtc="2025-11-21T20:07:00Z">
+            <w:ins w:id="12" w:author="Augustus Raymond Pendleton" w:date="2025-11-21T15:07:00Z" w16du:dateUtc="2025-11-21T20:07:00Z">
               <w:r>
                 <w:t>1.30.0</w:t>
               </w:r>
@@ -3911,7 +3478,7 @@
           <w:p>
             <w:pPr>
               <w:rPr>
-                <w:ins w:id="66" w:author="Augustus Raymond Pendleton" w:date="2025-11-21T15:05:00Z" w16du:dateUtc="2025-11-21T20:05:00Z"/>
+                <w:ins w:id="13" w:author="Augustus Raymond Pendleton" w:date="2025-11-21T15:05:00Z" w16du:dateUtc="2025-11-21T20:05:00Z"/>
               </w:rPr>
             </w:pPr>
             <w:r>
@@ -3987,7 +3554,7 @@
           <w:bCs/>
         </w:rPr>
       </w:pPr>
-      <w:bookmarkStart w:id="67" w:name="supporting-references"/>
+      <w:bookmarkStart w:id="14" w:name="supporting-references"/>
       <w:r>
         <w:rPr>
           <w:b/>
@@ -5037,8 +4604,8 @@
         <w:fldChar w:fldCharType="end"/>
       </w:r>
       <w:bookmarkEnd w:id="0"/>
-      <w:bookmarkEnd w:id="2"/>
-      <w:bookmarkEnd w:id="67"/>
+      <w:bookmarkEnd w:id="3"/>
+      <w:bookmarkEnd w:id="14"/>
     </w:p>
     <w:sectPr>
       <w:footerReference w:type="even" r:id="rId16"/>
@@ -5311,6 +4878,9 @@
 
 <file path=word/people.xml><?xml version="1.0" encoding="utf-8"?>
 <w15:people xmlns:wpc="http://schemas.microsoft.com/office/word/2010/wordprocessingCanvas" xmlns:cx="http://schemas.microsoft.com/office/drawing/2014/chartex" xmlns:cx1="http://schemas.microsoft.com/office/drawing/2015/9/8/chartex" xmlns:cx2="http://schemas.microsoft.com/office/drawing/2015/10/21/chartex" xmlns:cx3="http://schemas.microsoft.com/office/drawing/2016/5/9/chartex" xmlns:cx4="http://schemas.microsoft.com/office/drawing/2016/5/10/chartex" xmlns:cx5="http://schemas.microsoft.com/office/drawing/2016/5/11/chartex" xmlns:cx6="http://schemas.microsoft.com/office/drawing/2016/5/12/chartex" xmlns:cx7="http://schemas.microsoft.com/office/drawing/2016/5/13/chartex" xmlns:cx8="http://schemas.microsoft.com/office/drawing/2016/5/14/chartex" xmlns:mc="http://schemas.openxmlformats.org/markup-compatibility/2006" xmlns:aink="http://schemas.microsoft.com/office/drawing/2016/ink" xmlns:am3d="http://schemas.microsoft.com/office/drawing/2017/model3d" xmlns:o="urn:schemas-microsoft-com:office:office" xmlns:oel="http://schemas.microsoft.com/office/2019/extlst" xmlns:r="http://schemas.openxmlformats.org/officeDocument/2006/relationships" xmlns:m="http://schemas.openxmlformats.org/officeDocument/2006/math" xmlns:v="urn:schemas-microsoft-com:vml" xmlns:wp14="http://schemas.microsoft.com/office/word/2010/wordprocessingDrawing" xmlns:wp="http://schemas.openxmlformats.org/drawingml/2006/wordprocessingDrawing" xmlns:w10="urn:schemas-microsoft-com:office:word" xmlns:w="http://schemas.openxmlformats.org/wordprocessingml/2006/main" xmlns:w14="http://schemas.microsoft.com/office/word/2010/wordml" xmlns:w15="http://schemas.microsoft.com/office/word/2012/wordml" xmlns:w16cex="http://schemas.microsoft.com/office/word/2018/wordml/cex" xmlns:w16cid="http://schemas.microsoft.com/office/word/2016/wordml/cid" xmlns:w16="http://schemas.microsoft.com/office/word/2018/wordml" xmlns:w16du="http://schemas.microsoft.com/office/word/2023/wordml/word16du" xmlns:w16sdtdh="http://schemas.microsoft.com/office/word/2020/wordml/sdtdatahash" xmlns:w16sdtfl="http://schemas.microsoft.com/office/word/2024/wordml/sdtformatlock" xmlns:w16se="http://schemas.microsoft.com/office/word/2015/wordml/symex" xmlns:wpg="http://schemas.microsoft.com/office/word/2010/wordprocessingGroup" xmlns:wpi="http://schemas.microsoft.com/office/word/2010/wordprocessingInk" xmlns:wne="http://schemas.microsoft.com/office/word/2006/wordml" xmlns:wps="http://schemas.microsoft.com/office/word/2010/wordprocessingShape" mc:Ignorable="w14 w15 w16se w16cid w16 w16cex w16sdtdh w16sdtfl w16du wp14">
+  <w15:person w15:author="Marian Louise Schmidt">
+    <w15:presenceInfo w15:providerId="AD" w15:userId="S::mls528@cornell.edu::3a8b8edc-e41c-471b-832d-141d9b744fcd"/>
+  </w15:person>
   <w15:person w15:author="Augustus Raymond Pendleton">
     <w15:presenceInfo w15:providerId="AD" w15:userId="S::arp277@cornell.edu::8e2ba5de-7db6-4e90-909e-356d96f144cb"/>
   </w15:person>

</xml_diff>